<commit_message>
Temp solution for gathering iron and showing in shop. (Without pouch) + Build
</commit_message>
<xml_diff>
--- a/DIG_GameDesign.docx
+++ b/DIG_GameDesign.docx
@@ -52,13 +52,29 @@
       </w:r>
       <w:proofErr w:type="spellEnd"/>
       <w:r>
-        <w:t xml:space="preserve"> ore”</w:t>
+        <w:t xml:space="preserve"> ore” </w:t>
+      </w:r>
+    </w:p>
+    <w:p/>
+    <w:p>
+      <w:r>
+        <w:t xml:space="preserve">Multiple different diggers / drills in store selectable + </w:t>
+      </w:r>
+      <w:proofErr w:type="spellStart"/>
+      <w:r>
+        <w:t>craftable</w:t>
+      </w:r>
+      <w:proofErr w:type="spellEnd"/>
+      <w:r>
+        <w:t>.</w:t>
+      </w:r>
+    </w:p>
+    <w:p>
+      <w:r>
+        <w:t>Need to swap between for different soils.</w:t>
       </w:r>
       <w:bookmarkStart w:id="0" w:name="_GoBack"/>
       <w:bookmarkEnd w:id="0"/>
-      <w:r>
-        <w:t xml:space="preserve"> </w:t>
-      </w:r>
     </w:p>
     <w:sectPr>
       <w:pgSz w:w="12240" w:h="15840"/>

</xml_diff>

<commit_message>
Revert "Temp solution for gathering iron and showing in shop. (Without pouch) + Build"
This reverts commit d0afc7d04abfec26006be609cfffa8e89ea4bd88.
</commit_message>
<xml_diff>
--- a/DIG_GameDesign.docx
+++ b/DIG_GameDesign.docx
@@ -52,29 +52,13 @@
       </w:r>
       <w:proofErr w:type="spellEnd"/>
       <w:r>
-        <w:t xml:space="preserve"> ore” </w:t>
-      </w:r>
-    </w:p>
-    <w:p/>
-    <w:p>
-      <w:r>
-        <w:t xml:space="preserve">Multiple different diggers / drills in store selectable + </w:t>
-      </w:r>
-      <w:proofErr w:type="spellStart"/>
-      <w:r>
-        <w:t>craftable</w:t>
-      </w:r>
-      <w:proofErr w:type="spellEnd"/>
-      <w:r>
-        <w:t>.</w:t>
-      </w:r>
-    </w:p>
-    <w:p>
-      <w:r>
-        <w:t>Need to swap between for different soils.</w:t>
+        <w:t xml:space="preserve"> ore”</w:t>
       </w:r>
       <w:bookmarkStart w:id="0" w:name="_GoBack"/>
       <w:bookmarkEnd w:id="0"/>
+      <w:r>
+        <w:t xml:space="preserve"> </w:t>
+      </w:r>
     </w:p>
     <w:sectPr>
       <w:pgSz w:w="12240" w:h="15840"/>

</xml_diff>